<commit_message>
Updated As Of 310819 1238hrs
</commit_message>
<xml_diff>
--- a/Lab 1/Data Dictionary.docx
+++ b/Lab 1/Data Dictionary.docx
@@ -222,62 +222,354 @@
               </w:rPr>
               <w:t>Verifiable Information</w:t>
             </w:r>
+          </w:p>
+        </w:tc>
+        <w:tc>
+          <w:tcPr>
+            <w:tcW w:w="4508" w:type="dxa"/>
+          </w:tcPr>
+          <w:p>
+            <w:pPr>
+              <w:rPr>
+                <w:sz w:val="24"/>
+                <w:lang w:val="en-US"/>
+              </w:rPr>
+            </w:pPr>
+            <w:r>
+              <w:rPr>
+                <w:sz w:val="24"/>
+                <w:lang w:val="en-US"/>
+              </w:rPr>
+              <w:t xml:space="preserve">Information that can be used to </w:t>
+            </w:r>
+            <w:r>
+              <w:rPr>
+                <w:sz w:val="24"/>
+                <w:lang w:val="en-US"/>
+              </w:rPr>
+              <w:t>v</w:t>
+            </w:r>
+            <w:r>
+              <w:rPr>
+                <w:sz w:val="24"/>
+                <w:lang w:val="en-US"/>
+              </w:rPr>
+              <w:t>alidate</w:t>
+            </w:r>
+            <w:r>
+              <w:rPr>
+                <w:sz w:val="24"/>
+                <w:lang w:val="en-US"/>
+              </w:rPr>
+              <w:t xml:space="preserve"> </w:t>
+            </w:r>
+            <w:r>
+              <w:rPr>
+                <w:sz w:val="24"/>
+                <w:lang w:val="en-US"/>
+              </w:rPr>
+              <w:t>if the user is a human</w:t>
+            </w:r>
+            <w:r>
+              <w:rPr>
+                <w:sz w:val="24"/>
+                <w:lang w:val="en-US"/>
+              </w:rPr>
+              <w:t>.</w:t>
+            </w:r>
+          </w:p>
+        </w:tc>
+      </w:tr>
+      <w:tr>
+        <w:tc>
+          <w:tcPr>
+            <w:tcW w:w="4508" w:type="dxa"/>
+          </w:tcPr>
+          <w:p>
+            <w:pPr>
+              <w:jc w:val="center"/>
+              <w:rPr>
+                <w:sz w:val="24"/>
+                <w:lang w:val="en-US"/>
+              </w:rPr>
+            </w:pPr>
+            <w:r>
+              <w:rPr>
+                <w:sz w:val="24"/>
+                <w:lang w:val="en-US"/>
+              </w:rPr>
+              <w:t>Kindergarten Result Box</w:t>
+            </w:r>
+          </w:p>
+        </w:tc>
+        <w:tc>
+          <w:tcPr>
+            <w:tcW w:w="4508" w:type="dxa"/>
+          </w:tcPr>
+          <w:p>
+            <w:pPr>
+              <w:rPr>
+                <w:sz w:val="24"/>
+                <w:lang w:val="en-US"/>
+              </w:rPr>
+            </w:pPr>
+            <w:r>
+              <w:rPr>
+                <w:sz w:val="24"/>
+                <w:lang w:val="en-US"/>
+              </w:rPr>
+              <w:t>A</w:t>
+            </w:r>
+            <w:r>
+              <w:rPr>
+                <w:sz w:val="24"/>
+                <w:lang w:val="en-US"/>
+              </w:rPr>
+              <w:t xml:space="preserve"> side scrolling panel located </w:t>
+            </w:r>
+            <w:r>
+              <w:rPr>
+                <w:sz w:val="24"/>
+                <w:lang w:val="en-US"/>
+              </w:rPr>
+              <w:t>at</w:t>
+            </w:r>
+            <w:r>
+              <w:rPr>
+                <w:sz w:val="24"/>
+                <w:lang w:val="en-US"/>
+              </w:rPr>
+              <w:t xml:space="preserve"> the bottom of the app that shows information of kindergartens</w:t>
+            </w:r>
+            <w:r>
+              <w:rPr>
+                <w:sz w:val="24"/>
+                <w:lang w:val="en-US"/>
+              </w:rPr>
+              <w:t>.</w:t>
+            </w:r>
+          </w:p>
+        </w:tc>
+      </w:tr>
+      <w:tr>
+        <w:tc>
+          <w:tcPr>
+            <w:tcW w:w="4508" w:type="dxa"/>
+          </w:tcPr>
+          <w:p>
+            <w:pPr>
+              <w:jc w:val="center"/>
+              <w:rPr>
+                <w:sz w:val="24"/>
+                <w:lang w:val="en-US"/>
+              </w:rPr>
+            </w:pPr>
+            <w:r>
+              <w:rPr>
+                <w:sz w:val="24"/>
+                <w:lang w:val="en-US"/>
+              </w:rPr>
+              <w:t>App</w:t>
+            </w:r>
+          </w:p>
+        </w:tc>
+        <w:tc>
+          <w:tcPr>
+            <w:tcW w:w="4508" w:type="dxa"/>
+          </w:tcPr>
+          <w:p>
+            <w:pPr>
+              <w:rPr>
+                <w:sz w:val="24"/>
+                <w:lang w:val="en-US"/>
+              </w:rPr>
+            </w:pPr>
+            <w:r>
+              <w:rPr>
+                <w:sz w:val="24"/>
+                <w:lang w:val="en-US"/>
+              </w:rPr>
+              <w:t>The android mobile application itself</w:t>
+            </w:r>
+            <w:r>
+              <w:rPr>
+                <w:sz w:val="24"/>
+                <w:lang w:val="en-US"/>
+              </w:rPr>
+              <w:t>.</w:t>
+            </w:r>
+          </w:p>
+        </w:tc>
+      </w:tr>
+      <w:tr>
+        <w:tc>
+          <w:tcPr>
+            <w:tcW w:w="4508" w:type="dxa"/>
+          </w:tcPr>
+          <w:p>
+            <w:pPr>
+              <w:jc w:val="center"/>
+              <w:rPr>
+                <w:sz w:val="24"/>
+                <w:lang w:val="en-US"/>
+              </w:rPr>
+            </w:pPr>
+            <w:r>
+              <w:rPr>
+                <w:sz w:val="24"/>
+                <w:lang w:val="en-US"/>
+              </w:rPr>
+              <w:t>User</w:t>
+            </w:r>
+          </w:p>
+        </w:tc>
+        <w:tc>
+          <w:tcPr>
+            <w:tcW w:w="4508" w:type="dxa"/>
+          </w:tcPr>
+          <w:p>
+            <w:pPr>
+              <w:rPr>
+                <w:sz w:val="24"/>
+                <w:lang w:val="en-US"/>
+              </w:rPr>
+            </w:pPr>
+            <w:r>
+              <w:rPr>
+                <w:sz w:val="24"/>
+                <w:lang w:val="en-US"/>
+              </w:rPr>
+              <w:t>The person who is using the android mobile application</w:t>
+            </w:r>
+            <w:r>
+              <w:rPr>
+                <w:sz w:val="24"/>
+                <w:lang w:val="en-US"/>
+              </w:rPr>
+              <w:t>.</w:t>
+            </w:r>
+          </w:p>
+        </w:tc>
+      </w:tr>
+      <w:tr>
+        <w:tc>
+          <w:tcPr>
+            <w:tcW w:w="4508" w:type="dxa"/>
+          </w:tcPr>
+          <w:p>
+            <w:pPr>
+              <w:jc w:val="center"/>
+              <w:rPr>
+                <w:sz w:val="24"/>
+                <w:lang w:val="en-US"/>
+              </w:rPr>
+            </w:pPr>
+            <w:r>
+              <w:rPr>
+                <w:sz w:val="24"/>
+                <w:lang w:val="en-US"/>
+              </w:rPr>
+              <w:t>Categories</w:t>
+            </w:r>
+          </w:p>
+        </w:tc>
+        <w:tc>
+          <w:tcPr>
+            <w:tcW w:w="4508" w:type="dxa"/>
+          </w:tcPr>
+          <w:p>
+            <w:pPr>
+              <w:rPr>
+                <w:sz w:val="24"/>
+                <w:lang w:val="en-US"/>
+              </w:rPr>
+            </w:pPr>
+            <w:r>
+              <w:rPr>
+                <w:sz w:val="24"/>
+                <w:lang w:val="en-US"/>
+              </w:rPr>
+              <w:t>T</w:t>
+            </w:r>
+            <w:r>
+              <w:rPr>
+                <w:sz w:val="24"/>
+                <w:lang w:val="en-US"/>
+              </w:rPr>
+              <w:t xml:space="preserve">he </w:t>
+            </w:r>
+            <w:r>
+              <w:rPr>
+                <w:sz w:val="24"/>
+                <w:lang w:val="en-US"/>
+              </w:rPr>
+              <w:t xml:space="preserve">various criteria </w:t>
+            </w:r>
+            <w:r>
+              <w:rPr>
+                <w:sz w:val="24"/>
+                <w:lang w:val="en-US"/>
+              </w:rPr>
+              <w:t>used for ratings for a kindergarten. Categories are Cleanliness, Manpower, Curriculum and Facility.</w:t>
+            </w:r>
+          </w:p>
+        </w:tc>
+      </w:tr>
+      <w:tr>
+        <w:tc>
+          <w:tcPr>
+            <w:tcW w:w="4508" w:type="dxa"/>
+          </w:tcPr>
+          <w:p>
+            <w:pPr>
+              <w:jc w:val="center"/>
+              <w:rPr>
+                <w:sz w:val="24"/>
+                <w:lang w:val="en-US"/>
+              </w:rPr>
+            </w:pPr>
+            <w:r>
+              <w:rPr>
+                <w:sz w:val="24"/>
+                <w:lang w:val="en-US"/>
+              </w:rPr>
+              <w:t>Cleanliness</w:t>
+            </w:r>
+          </w:p>
+        </w:tc>
+        <w:tc>
+          <w:tcPr>
+            <w:tcW w:w="4508" w:type="dxa"/>
+          </w:tcPr>
+          <w:p>
+            <w:pPr>
+              <w:rPr>
+                <w:sz w:val="24"/>
+                <w:lang w:val="en-US"/>
+              </w:rPr>
+            </w:pPr>
+            <w:r>
+              <w:rPr>
+                <w:sz w:val="24"/>
+                <w:lang w:val="en-US"/>
+              </w:rPr>
+              <w:t>Refers to the parent’s perception of the overall cleanliness of the kindergarten as well as how the staff takes care of the children</w:t>
+            </w:r>
+            <w:r>
+              <w:rPr>
+                <w:sz w:val="24"/>
+                <w:lang w:val="en-US"/>
+              </w:rPr>
+              <w:t>’s</w:t>
+            </w:r>
             <w:bookmarkStart w:id="0" w:name="_GoBack"/>
             <w:bookmarkEnd w:id="0"/>
-          </w:p>
-        </w:tc>
-        <w:tc>
-          <w:tcPr>
-            <w:tcW w:w="4508" w:type="dxa"/>
-          </w:tcPr>
-          <w:p>
-            <w:pPr>
-              <w:rPr>
-                <w:sz w:val="24"/>
-                <w:lang w:val="en-US"/>
-              </w:rPr>
-            </w:pPr>
-            <w:r>
-              <w:rPr>
-                <w:sz w:val="24"/>
-                <w:lang w:val="en-US"/>
-              </w:rPr>
-              <w:t xml:space="preserve">Information that can be used to </w:t>
-            </w:r>
-            <w:r>
-              <w:rPr>
-                <w:sz w:val="24"/>
-                <w:lang w:val="en-US"/>
-              </w:rPr>
-              <w:t>v</w:t>
-            </w:r>
-            <w:r>
-              <w:rPr>
-                <w:sz w:val="24"/>
-                <w:lang w:val="en-US"/>
-              </w:rPr>
-              <w:t>alidate</w:t>
-            </w:r>
-            <w:r>
-              <w:rPr>
-                <w:sz w:val="24"/>
-                <w:lang w:val="en-US"/>
-              </w:rPr>
-              <w:t xml:space="preserve"> </w:t>
-            </w:r>
-            <w:r>
-              <w:rPr>
-                <w:sz w:val="24"/>
-                <w:lang w:val="en-US"/>
-              </w:rPr>
-              <w:t>if the user is a human</w:t>
-            </w:r>
-            <w:r>
-              <w:rPr>
-                <w:sz w:val="24"/>
-                <w:lang w:val="en-US"/>
-              </w:rPr>
-              <w:t>.</w:t>
+            <w:r>
+              <w:rPr>
+                <w:sz w:val="24"/>
+                <w:lang w:val="en-US"/>
+              </w:rPr>
+              <w:t xml:space="preserve"> hygiene.</w:t>
             </w:r>
           </w:p>
         </w:tc>
@@ -300,55 +592,27 @@
                 <w:sz w:val="24"/>
                 <w:lang w:val="en-US"/>
               </w:rPr>
-              <w:t>Kindergarten Result Box</w:t>
-            </w:r>
-          </w:p>
-        </w:tc>
-        <w:tc>
-          <w:tcPr>
-            <w:tcW w:w="4508" w:type="dxa"/>
-          </w:tcPr>
-          <w:p>
-            <w:pPr>
-              <w:rPr>
-                <w:sz w:val="24"/>
-                <w:lang w:val="en-US"/>
-              </w:rPr>
-            </w:pPr>
-            <w:r>
-              <w:rPr>
-                <w:sz w:val="24"/>
-                <w:lang w:val="en-US"/>
-              </w:rPr>
-              <w:t>A</w:t>
-            </w:r>
-            <w:r>
-              <w:rPr>
-                <w:sz w:val="24"/>
-                <w:lang w:val="en-US"/>
-              </w:rPr>
-              <w:t xml:space="preserve"> side scrolling panel located </w:t>
-            </w:r>
-            <w:r>
-              <w:rPr>
-                <w:sz w:val="24"/>
-                <w:lang w:val="en-US"/>
-              </w:rPr>
-              <w:t>at</w:t>
-            </w:r>
-            <w:r>
-              <w:rPr>
-                <w:sz w:val="24"/>
-                <w:lang w:val="en-US"/>
-              </w:rPr>
-              <w:t xml:space="preserve"> the bottom of the app that shows information of kindergartens</w:t>
-            </w:r>
-            <w:r>
-              <w:rPr>
-                <w:sz w:val="24"/>
-                <w:lang w:val="en-US"/>
-              </w:rPr>
-              <w:t>.</w:t>
+              <w:t>Manpower</w:t>
+            </w:r>
+          </w:p>
+        </w:tc>
+        <w:tc>
+          <w:tcPr>
+            <w:tcW w:w="4508" w:type="dxa"/>
+          </w:tcPr>
+          <w:p>
+            <w:pPr>
+              <w:rPr>
+                <w:sz w:val="24"/>
+                <w:lang w:val="en-US"/>
+              </w:rPr>
+            </w:pPr>
+            <w:r>
+              <w:rPr>
+                <w:sz w:val="24"/>
+                <w:lang w:val="en-US"/>
+              </w:rPr>
+              <w:t>Refers to the parent’s perception of the staff in the kindergarten such as teachers and administration officer.</w:t>
             </w:r>
           </w:p>
         </w:tc>
@@ -371,34 +635,41 @@
                 <w:sz w:val="24"/>
                 <w:lang w:val="en-US"/>
               </w:rPr>
-              <w:t>App</w:t>
-            </w:r>
-          </w:p>
-        </w:tc>
-        <w:tc>
-          <w:tcPr>
-            <w:tcW w:w="4508" w:type="dxa"/>
-          </w:tcPr>
-          <w:p>
-            <w:pPr>
-              <w:rPr>
-                <w:sz w:val="24"/>
-                <w:lang w:val="en-US"/>
-              </w:rPr>
-            </w:pPr>
-            <w:r>
-              <w:rPr>
-                <w:sz w:val="24"/>
-                <w:lang w:val="en-US"/>
-              </w:rPr>
-              <w:t>The android mobile application itself</w:t>
-            </w:r>
-            <w:r>
-              <w:rPr>
-                <w:sz w:val="24"/>
-                <w:lang w:val="en-US"/>
-              </w:rPr>
-              <w:t>.</w:t>
+              <w:t>Curriculum</w:t>
+            </w:r>
+          </w:p>
+        </w:tc>
+        <w:tc>
+          <w:tcPr>
+            <w:tcW w:w="4508" w:type="dxa"/>
+          </w:tcPr>
+          <w:p>
+            <w:pPr>
+              <w:rPr>
+                <w:sz w:val="24"/>
+                <w:lang w:val="en-US"/>
+              </w:rPr>
+            </w:pPr>
+            <w:r>
+              <w:rPr>
+                <w:sz w:val="24"/>
+                <w:lang w:val="en-US"/>
+              </w:rPr>
+              <w:t xml:space="preserve">Refers to the </w:t>
+            </w:r>
+            <w:r>
+              <w:rPr>
+                <w:sz w:val="24"/>
+                <w:lang w:val="en-US"/>
+              </w:rPr>
+              <w:t>parent’s perception</w:t>
+            </w:r>
+            <w:r>
+              <w:rPr>
+                <w:sz w:val="24"/>
+                <w:lang w:val="en-US"/>
+              </w:rPr>
+              <w:t xml:space="preserve"> of the kindergarten’s curriculum</w:t>
             </w:r>
           </w:p>
         </w:tc>
@@ -421,34 +692,27 @@
                 <w:sz w:val="24"/>
                 <w:lang w:val="en-US"/>
               </w:rPr>
-              <w:t>User</w:t>
-            </w:r>
-          </w:p>
-        </w:tc>
-        <w:tc>
-          <w:tcPr>
-            <w:tcW w:w="4508" w:type="dxa"/>
-          </w:tcPr>
-          <w:p>
-            <w:pPr>
-              <w:rPr>
-                <w:sz w:val="24"/>
-                <w:lang w:val="en-US"/>
-              </w:rPr>
-            </w:pPr>
-            <w:r>
-              <w:rPr>
-                <w:sz w:val="24"/>
-                <w:lang w:val="en-US"/>
-              </w:rPr>
-              <w:t>The person who is using the android mobile application</w:t>
-            </w:r>
-            <w:r>
-              <w:rPr>
-                <w:sz w:val="24"/>
-                <w:lang w:val="en-US"/>
-              </w:rPr>
-              <w:t>.</w:t>
+              <w:t>Facility</w:t>
+            </w:r>
+          </w:p>
+        </w:tc>
+        <w:tc>
+          <w:tcPr>
+            <w:tcW w:w="4508" w:type="dxa"/>
+          </w:tcPr>
+          <w:p>
+            <w:pPr>
+              <w:rPr>
+                <w:sz w:val="24"/>
+                <w:lang w:val="en-US"/>
+              </w:rPr>
+            </w:pPr>
+            <w:r>
+              <w:rPr>
+                <w:sz w:val="24"/>
+                <w:lang w:val="en-US"/>
+              </w:rPr>
+              <w:t>Refers to the parent’s perception of the overall facility of the kindergarten.</w:t>
             </w:r>
           </w:p>
         </w:tc>
@@ -471,48 +735,48 @@
                 <w:sz w:val="24"/>
                 <w:lang w:val="en-US"/>
               </w:rPr>
-              <w:t>Categories</w:t>
-            </w:r>
-          </w:p>
-        </w:tc>
-        <w:tc>
-          <w:tcPr>
-            <w:tcW w:w="4508" w:type="dxa"/>
-          </w:tcPr>
-          <w:p>
-            <w:pPr>
-              <w:rPr>
-                <w:sz w:val="24"/>
-                <w:lang w:val="en-US"/>
-              </w:rPr>
-            </w:pPr>
-            <w:r>
-              <w:rPr>
-                <w:sz w:val="24"/>
-                <w:lang w:val="en-US"/>
-              </w:rPr>
-              <w:t>T</w:t>
-            </w:r>
-            <w:r>
-              <w:rPr>
-                <w:sz w:val="24"/>
-                <w:lang w:val="en-US"/>
-              </w:rPr>
-              <w:t xml:space="preserve">he </w:t>
-            </w:r>
-            <w:r>
-              <w:rPr>
-                <w:sz w:val="24"/>
-                <w:lang w:val="en-US"/>
-              </w:rPr>
-              <w:t xml:space="preserve">various criteria </w:t>
-            </w:r>
-            <w:r>
-              <w:rPr>
-                <w:sz w:val="24"/>
-                <w:lang w:val="en-US"/>
-              </w:rPr>
-              <w:t>used for ratings for a kindergarten. Categories are Cleanliness, Manpower, Curriculum and Facility.</w:t>
+              <w:t>Rating</w:t>
+            </w:r>
+          </w:p>
+        </w:tc>
+        <w:tc>
+          <w:tcPr>
+            <w:tcW w:w="4508" w:type="dxa"/>
+          </w:tcPr>
+          <w:p>
+            <w:pPr>
+              <w:rPr>
+                <w:sz w:val="24"/>
+                <w:lang w:val="en-US"/>
+              </w:rPr>
+            </w:pPr>
+            <w:r>
+              <w:rPr>
+                <w:sz w:val="24"/>
+                <w:lang w:val="en-US"/>
+              </w:rPr>
+              <w:t>A measure of user’s satisfaction based on a category</w:t>
+            </w:r>
+            <w:r>
+              <w:rPr>
+                <w:sz w:val="24"/>
+                <w:lang w:val="en-US"/>
+              </w:rPr>
+              <w:t>,</w:t>
+            </w:r>
+            <w:r>
+              <w:rPr>
+                <w:sz w:val="24"/>
+                <w:lang w:val="en-US"/>
+              </w:rPr>
+              <w:t xml:space="preserve"> ranging from 1 to 5 stars. 1 star depicts very unsatisfied while 5 starts depicts very satisfied</w:t>
+            </w:r>
+            <w:r>
+              <w:rPr>
+                <w:sz w:val="24"/>
+                <w:lang w:val="en-US"/>
+              </w:rPr>
+              <w:t>.</w:t>
             </w:r>
           </w:p>
         </w:tc>
@@ -535,41 +799,90 @@
                 <w:sz w:val="24"/>
                 <w:lang w:val="en-US"/>
               </w:rPr>
-              <w:t>Rating</w:t>
-            </w:r>
-          </w:p>
-        </w:tc>
-        <w:tc>
-          <w:tcPr>
-            <w:tcW w:w="4508" w:type="dxa"/>
-          </w:tcPr>
-          <w:p>
-            <w:pPr>
-              <w:rPr>
-                <w:sz w:val="24"/>
-                <w:lang w:val="en-US"/>
-              </w:rPr>
-            </w:pPr>
-            <w:r>
-              <w:rPr>
-                <w:sz w:val="24"/>
-                <w:lang w:val="en-US"/>
-              </w:rPr>
-              <w:t>A measure of user’s satisfaction based on a category</w:t>
-            </w:r>
-            <w:r>
-              <w:rPr>
-                <w:sz w:val="24"/>
-                <w:lang w:val="en-US"/>
-              </w:rPr>
-              <w:t>,</w:t>
-            </w:r>
-            <w:r>
-              <w:rPr>
-                <w:sz w:val="24"/>
-                <w:lang w:val="en-US"/>
-              </w:rPr>
-              <w:t xml:space="preserve"> ranging from 1 to 5 stars. 1 star depicts very unsatisfied while 5 starts depicts very satisfied</w:t>
+              <w:t>Average Rating</w:t>
+            </w:r>
+          </w:p>
+        </w:tc>
+        <w:tc>
+          <w:tcPr>
+            <w:tcW w:w="4508" w:type="dxa"/>
+          </w:tcPr>
+          <w:p>
+            <w:pPr>
+              <w:rPr>
+                <w:sz w:val="24"/>
+                <w:lang w:val="en-US"/>
+              </w:rPr>
+            </w:pPr>
+            <w:r>
+              <w:rPr>
+                <w:sz w:val="24"/>
+                <w:lang w:val="en-US"/>
+              </w:rPr>
+              <w:t>T</w:t>
+            </w:r>
+            <w:r>
+              <w:rPr>
+                <w:sz w:val="24"/>
+                <w:lang w:val="en-US"/>
+              </w:rPr>
+              <w:t xml:space="preserve">he </w:t>
+            </w:r>
+            <w:r>
+              <w:rPr>
+                <w:sz w:val="24"/>
+                <w:lang w:val="en-US"/>
+              </w:rPr>
+              <w:t>rating</w:t>
+            </w:r>
+            <w:r>
+              <w:rPr>
+                <w:sz w:val="24"/>
+                <w:lang w:val="en-US"/>
+              </w:rPr>
+              <w:t xml:space="preserve"> </w:t>
+            </w:r>
+            <w:r>
+              <w:rPr>
+                <w:sz w:val="24"/>
+                <w:lang w:val="en-US"/>
+              </w:rPr>
+              <w:t>of a kindergarten</w:t>
+            </w:r>
+            <w:r>
+              <w:rPr>
+                <w:sz w:val="24"/>
+                <w:lang w:val="en-US"/>
+              </w:rPr>
+              <w:t>, ranging from 1 to 5 stars based</w:t>
+            </w:r>
+            <w:r>
+              <w:rPr>
+                <w:sz w:val="24"/>
+                <w:lang w:val="en-US"/>
+              </w:rPr>
+              <w:t xml:space="preserve"> on the </w:t>
+            </w:r>
+            <w:r>
+              <w:rPr>
+                <w:sz w:val="24"/>
+                <w:lang w:val="en-US"/>
+              </w:rPr>
+              <w:t xml:space="preserve">weighted average of </w:t>
+            </w:r>
+            <w:r>
+              <w:rPr>
+                <w:sz w:val="24"/>
+                <w:lang w:val="en-US"/>
+              </w:rPr>
+              <w:t xml:space="preserve">ratings </w:t>
+            </w:r>
+            <w:r>
+              <w:rPr>
+                <w:sz w:val="24"/>
+                <w:lang w:val="en-US"/>
+              </w:rPr>
+              <w:t>from the categories</w:t>
             </w:r>
             <w:r>
               <w:rPr>
@@ -599,111 +912,41 @@
                 <w:sz w:val="24"/>
                 <w:lang w:val="en-US"/>
               </w:rPr>
-              <w:t>Average Rating</w:t>
-            </w:r>
-          </w:p>
-        </w:tc>
-        <w:tc>
-          <w:tcPr>
-            <w:tcW w:w="4508" w:type="dxa"/>
-          </w:tcPr>
-          <w:p>
-            <w:pPr>
-              <w:rPr>
-                <w:sz w:val="24"/>
-                <w:lang w:val="en-US"/>
-              </w:rPr>
-            </w:pPr>
-            <w:r>
-              <w:rPr>
-                <w:sz w:val="24"/>
-                <w:lang w:val="en-US"/>
-              </w:rPr>
-              <w:t>T</w:t>
-            </w:r>
-            <w:r>
-              <w:rPr>
-                <w:sz w:val="24"/>
-                <w:lang w:val="en-US"/>
-              </w:rPr>
-              <w:t xml:space="preserve">he </w:t>
-            </w:r>
-            <w:r>
-              <w:rPr>
-                <w:sz w:val="24"/>
-                <w:lang w:val="en-US"/>
-              </w:rPr>
-              <w:t>rating</w:t>
-            </w:r>
-            <w:r>
-              <w:rPr>
-                <w:sz w:val="24"/>
-                <w:lang w:val="en-US"/>
-              </w:rPr>
-              <w:t xml:space="preserve"> </w:t>
-            </w:r>
-            <w:r>
-              <w:rPr>
-                <w:sz w:val="24"/>
-                <w:lang w:val="en-US"/>
-              </w:rPr>
-              <w:t>of a kindergarten</w:t>
-            </w:r>
-            <w:r>
-              <w:rPr>
-                <w:sz w:val="24"/>
-                <w:lang w:val="en-US"/>
-              </w:rPr>
-              <w:t xml:space="preserve">, </w:t>
-            </w:r>
-            <w:r>
-              <w:rPr>
-                <w:sz w:val="24"/>
-                <w:lang w:val="en-US"/>
-              </w:rPr>
-              <w:t xml:space="preserve">ranging from 1 to 5 </w:t>
-            </w:r>
-            <w:r>
-              <w:rPr>
-                <w:sz w:val="24"/>
-                <w:lang w:val="en-US"/>
-              </w:rPr>
-              <w:t>stars based</w:t>
-            </w:r>
-            <w:r>
-              <w:rPr>
-                <w:sz w:val="24"/>
-                <w:lang w:val="en-US"/>
-              </w:rPr>
-              <w:t xml:space="preserve"> on the </w:t>
-            </w:r>
-            <w:r>
-              <w:rPr>
-                <w:sz w:val="24"/>
-                <w:lang w:val="en-US"/>
-              </w:rPr>
-              <w:t xml:space="preserve">weighted average </w:t>
-            </w:r>
-            <w:r>
-              <w:rPr>
-                <w:sz w:val="24"/>
-                <w:lang w:val="en-US"/>
-              </w:rPr>
-              <w:t xml:space="preserve">of </w:t>
-            </w:r>
-            <w:r>
-              <w:rPr>
-                <w:sz w:val="24"/>
-                <w:lang w:val="en-US"/>
-              </w:rPr>
-              <w:t xml:space="preserve">ratings </w:t>
-            </w:r>
-            <w:r>
-              <w:rPr>
-                <w:sz w:val="24"/>
-                <w:lang w:val="en-US"/>
-              </w:rPr>
-              <w:t>from the categories</w:t>
+              <w:t>Review</w:t>
+            </w:r>
+          </w:p>
+        </w:tc>
+        <w:tc>
+          <w:tcPr>
+            <w:tcW w:w="4508" w:type="dxa"/>
+          </w:tcPr>
+          <w:p>
+            <w:pPr>
+              <w:rPr>
+                <w:sz w:val="24"/>
+                <w:lang w:val="en-US"/>
+              </w:rPr>
+            </w:pPr>
+            <w:r>
+              <w:rPr>
+                <w:sz w:val="24"/>
+                <w:lang w:val="en-US"/>
+              </w:rPr>
+              <w:t xml:space="preserve">Comments from users that describe their satisfaction or </w:t>
+            </w:r>
+            <w:r>
+              <w:rPr>
+                <w:sz w:val="24"/>
+                <w:lang w:val="en-US"/>
+              </w:rPr>
+              <w:t>dis</w:t>
+            </w:r>
+            <w:r>
+              <w:rPr>
+                <w:sz w:val="24"/>
+                <w:lang w:val="en-US"/>
+              </w:rPr>
+              <w:t>satisfaction with the kindergarten</w:t>
             </w:r>
             <w:r>
               <w:rPr>
@@ -733,48 +976,27 @@
                 <w:sz w:val="24"/>
                 <w:lang w:val="en-US"/>
               </w:rPr>
-              <w:t>Review</w:t>
-            </w:r>
-          </w:p>
-        </w:tc>
-        <w:tc>
-          <w:tcPr>
-            <w:tcW w:w="4508" w:type="dxa"/>
-          </w:tcPr>
-          <w:p>
-            <w:pPr>
-              <w:rPr>
-                <w:sz w:val="24"/>
-                <w:lang w:val="en-US"/>
-              </w:rPr>
-            </w:pPr>
-            <w:r>
-              <w:rPr>
-                <w:sz w:val="24"/>
-                <w:lang w:val="en-US"/>
-              </w:rPr>
-              <w:t xml:space="preserve">Comments from users that describe their satisfaction or </w:t>
-            </w:r>
-            <w:r>
-              <w:rPr>
-                <w:sz w:val="24"/>
-                <w:lang w:val="en-US"/>
-              </w:rPr>
-              <w:t>dis</w:t>
-            </w:r>
-            <w:r>
-              <w:rPr>
-                <w:sz w:val="24"/>
-                <w:lang w:val="en-US"/>
-              </w:rPr>
-              <w:t>satisfaction with the kindergarten</w:t>
-            </w:r>
-            <w:r>
-              <w:rPr>
-                <w:sz w:val="24"/>
-                <w:lang w:val="en-US"/>
-              </w:rPr>
-              <w:t>.</w:t>
+              <w:t>Opening hours</w:t>
+            </w:r>
+          </w:p>
+        </w:tc>
+        <w:tc>
+          <w:tcPr>
+            <w:tcW w:w="4508" w:type="dxa"/>
+          </w:tcPr>
+          <w:p>
+            <w:pPr>
+              <w:rPr>
+                <w:sz w:val="24"/>
+                <w:lang w:val="en-US"/>
+              </w:rPr>
+            </w:pPr>
+            <w:r>
+              <w:rPr>
+                <w:sz w:val="24"/>
+                <w:lang w:val="en-US"/>
+              </w:rPr>
+              <w:t>The timings in which the kindergarten is in operation.</w:t>
             </w:r>
           </w:p>
         </w:tc>
@@ -797,27 +1019,77 @@
                 <w:sz w:val="24"/>
                 <w:lang w:val="en-US"/>
               </w:rPr>
-              <w:t>Opening hours</w:t>
-            </w:r>
-          </w:p>
-        </w:tc>
-        <w:tc>
-          <w:tcPr>
-            <w:tcW w:w="4508" w:type="dxa"/>
-          </w:tcPr>
-          <w:p>
-            <w:pPr>
-              <w:rPr>
-                <w:sz w:val="24"/>
-                <w:lang w:val="en-US"/>
-              </w:rPr>
-            </w:pPr>
-            <w:r>
-              <w:rPr>
-                <w:sz w:val="24"/>
-                <w:lang w:val="en-US"/>
-              </w:rPr>
-              <w:t>The timings in which the kindergarten is in operation.</w:t>
+              <w:t>Spark Certified</w:t>
+            </w:r>
+          </w:p>
+        </w:tc>
+        <w:tc>
+          <w:tcPr>
+            <w:tcW w:w="4508" w:type="dxa"/>
+          </w:tcPr>
+          <w:p>
+            <w:pPr>
+              <w:rPr>
+                <w:sz w:val="24"/>
+                <w:lang w:val="en-US"/>
+              </w:rPr>
+            </w:pPr>
+            <w:r>
+              <w:rPr>
+                <w:sz w:val="24"/>
+                <w:lang w:val="en-US"/>
+              </w:rPr>
+              <w:t>A</w:t>
+            </w:r>
+            <w:r>
+              <w:rPr>
+                <w:sz w:val="24"/>
+                <w:lang w:val="en-US"/>
+              </w:rPr>
+              <w:t xml:space="preserve"> </w:t>
+            </w:r>
+            <w:r>
+              <w:rPr>
+                <w:sz w:val="24"/>
+                <w:lang w:val="en-US"/>
+              </w:rPr>
+              <w:t>Kindergarten</w:t>
+            </w:r>
+            <w:r>
+              <w:rPr>
+                <w:sz w:val="24"/>
+                <w:lang w:val="en-US"/>
+              </w:rPr>
+              <w:t xml:space="preserve"> certified by the Ministry of Education</w:t>
+            </w:r>
+            <w:r>
+              <w:rPr>
+                <w:sz w:val="24"/>
+                <w:lang w:val="en-US"/>
+              </w:rPr>
+              <w:t xml:space="preserve"> </w:t>
+            </w:r>
+            <w:r>
+              <w:rPr>
+                <w:sz w:val="24"/>
+                <w:lang w:val="en-US"/>
+              </w:rPr>
+              <w:t xml:space="preserve">that have met the baseline quality standards in areas such as </w:t>
+            </w:r>
+            <w:r>
+              <w:rPr>
+                <w:sz w:val="24"/>
+                <w:lang w:val="en-US"/>
+              </w:rPr>
+              <w:lastRenderedPageBreak/>
+              <w:t>Curriculum, Pedagogy and Health, Hygiene and Safety</w:t>
+            </w:r>
+            <w:r>
+              <w:rPr>
+                <w:sz w:val="24"/>
+                <w:lang w:val="en-US"/>
+              </w:rPr>
+              <w:t>.</w:t>
             </w:r>
           </w:p>
         </w:tc>
@@ -840,112 +1112,7 @@
                 <w:sz w:val="24"/>
                 <w:lang w:val="en-US"/>
               </w:rPr>
-              <w:t>Spark Certified</w:t>
-            </w:r>
-          </w:p>
-        </w:tc>
-        <w:tc>
-          <w:tcPr>
-            <w:tcW w:w="4508" w:type="dxa"/>
-          </w:tcPr>
-          <w:p>
-            <w:pPr>
-              <w:rPr>
-                <w:sz w:val="24"/>
-                <w:lang w:val="en-US"/>
-              </w:rPr>
-            </w:pPr>
-            <w:r>
-              <w:rPr>
-                <w:sz w:val="24"/>
-                <w:lang w:val="en-US"/>
-              </w:rPr>
-              <w:t>A</w:t>
-            </w:r>
-            <w:r>
-              <w:rPr>
-                <w:sz w:val="24"/>
-                <w:lang w:val="en-US"/>
-              </w:rPr>
-              <w:t xml:space="preserve"> </w:t>
-            </w:r>
-            <w:r>
-              <w:rPr>
-                <w:sz w:val="24"/>
-                <w:lang w:val="en-US"/>
-              </w:rPr>
-              <w:t>Kindergarten</w:t>
-            </w:r>
-            <w:r>
-              <w:rPr>
-                <w:sz w:val="24"/>
-                <w:lang w:val="en-US"/>
-              </w:rPr>
-              <w:t xml:space="preserve"> </w:t>
-            </w:r>
-            <w:r>
-              <w:rPr>
-                <w:sz w:val="24"/>
-                <w:lang w:val="en-US"/>
-              </w:rPr>
-              <w:t>certifi</w:t>
-            </w:r>
-            <w:r>
-              <w:rPr>
-                <w:sz w:val="24"/>
-                <w:lang w:val="en-US"/>
-              </w:rPr>
-              <w:t>ed</w:t>
-            </w:r>
-            <w:r>
-              <w:rPr>
-                <w:sz w:val="24"/>
-                <w:lang w:val="en-US"/>
-              </w:rPr>
-              <w:t xml:space="preserve"> by the Ministry of Education</w:t>
-            </w:r>
-            <w:r>
-              <w:rPr>
-                <w:sz w:val="24"/>
-                <w:lang w:val="en-US"/>
-              </w:rPr>
-              <w:t xml:space="preserve"> </w:t>
-            </w:r>
-            <w:r>
-              <w:rPr>
-                <w:sz w:val="24"/>
-                <w:lang w:val="en-US"/>
-              </w:rPr>
-              <w:t>that have met the baseline quality standards in areas such as Curriculum, Pedagogy and Health, Hygiene and Safety</w:t>
-            </w:r>
-            <w:r>
-              <w:rPr>
-                <w:sz w:val="24"/>
-                <w:lang w:val="en-US"/>
-              </w:rPr>
-              <w:t>.</w:t>
-            </w:r>
-          </w:p>
-        </w:tc>
-      </w:tr>
-      <w:tr>
-        <w:tc>
-          <w:tcPr>
-            <w:tcW w:w="4508" w:type="dxa"/>
-          </w:tcPr>
-          <w:p>
-            <w:pPr>
-              <w:jc w:val="center"/>
-              <w:rPr>
-                <w:sz w:val="24"/>
-                <w:lang w:val="en-US"/>
-              </w:rPr>
-            </w:pPr>
-            <w:r>
-              <w:rPr>
-                <w:sz w:val="24"/>
-                <w:lang w:val="en-US"/>
-              </w:rPr>
+              <w:lastRenderedPageBreak/>
               <w:t>Singapore Citizens</w:t>
             </w:r>
           </w:p>

</xml_diff>